<commit_message>
Pfluegers Archive: Adjusted Figure Caption Font to be equal to standard text font.
As per
- https://www.springer.com/journal/424/submission-guidelines#Instructions%20for%20Authors_Text
- https://www.springer.com/journal/424/submission-guidelines#Instructions%20for%20Authors_Artwork (subchapter "Figure Captions")
</commit_message>
<xml_diff>
--- a/PfluegersArchive_Template.docx
+++ b/PfluegersArchive_Template.docx
@@ -4047,7 +4047,7 @@
   <w:abstractNum w:abstractNumId="0" w15:restartNumberingAfterBreak="0">
     <w:nsid w:val="FFFFFF7C"/>
     <w:multiLevelType w:val="singleLevel"/>
-    <w:tmpl w:val="891EB844"/>
+    <w:tmpl w:val="80BABE2E"/>
     <w:lvl w:ilvl="0">
       <w:start w:val="1"/>
       <w:numFmt w:val="decimal"/>
@@ -4064,7 +4064,7 @@
   <w:abstractNum w:abstractNumId="1" w15:restartNumberingAfterBreak="0">
     <w:nsid w:val="FFFFFF7D"/>
     <w:multiLevelType w:val="singleLevel"/>
-    <w:tmpl w:val="5AA04410"/>
+    <w:tmpl w:val="37C61C5C"/>
     <w:lvl w:ilvl="0">
       <w:start w:val="1"/>
       <w:numFmt w:val="decimal"/>
@@ -4081,7 +4081,7 @@
   <w:abstractNum w:abstractNumId="2" w15:restartNumberingAfterBreak="0">
     <w:nsid w:val="FFFFFF7E"/>
     <w:multiLevelType w:val="singleLevel"/>
-    <w:tmpl w:val="DF566B9A"/>
+    <w:tmpl w:val="27C8754A"/>
     <w:lvl w:ilvl="0">
       <w:start w:val="1"/>
       <w:numFmt w:val="decimal"/>
@@ -4098,7 +4098,7 @@
   <w:abstractNum w:abstractNumId="3" w15:restartNumberingAfterBreak="0">
     <w:nsid w:val="FFFFFF7F"/>
     <w:multiLevelType w:val="singleLevel"/>
-    <w:tmpl w:val="F6ACEEBA"/>
+    <w:tmpl w:val="40A2DFBE"/>
     <w:lvl w:ilvl="0">
       <w:start w:val="1"/>
       <w:numFmt w:val="decimal"/>
@@ -4115,7 +4115,7 @@
   <w:abstractNum w:abstractNumId="4" w15:restartNumberingAfterBreak="0">
     <w:nsid w:val="FFFFFF80"/>
     <w:multiLevelType w:val="singleLevel"/>
-    <w:tmpl w:val="2C3EA4C0"/>
+    <w:tmpl w:val="CE703368"/>
     <w:lvl w:ilvl="0">
       <w:start w:val="1"/>
       <w:numFmt w:val="bullet"/>
@@ -4135,7 +4135,7 @@
   <w:abstractNum w:abstractNumId="5" w15:restartNumberingAfterBreak="0">
     <w:nsid w:val="FFFFFF81"/>
     <w:multiLevelType w:val="singleLevel"/>
-    <w:tmpl w:val="479A5DD4"/>
+    <w:tmpl w:val="51A6D076"/>
     <w:lvl w:ilvl="0">
       <w:start w:val="1"/>
       <w:numFmt w:val="bullet"/>
@@ -4155,7 +4155,7 @@
   <w:abstractNum w:abstractNumId="6" w15:restartNumberingAfterBreak="0">
     <w:nsid w:val="FFFFFF82"/>
     <w:multiLevelType w:val="singleLevel"/>
-    <w:tmpl w:val="9AECBD8C"/>
+    <w:tmpl w:val="0978885A"/>
     <w:lvl w:ilvl="0">
       <w:start w:val="1"/>
       <w:numFmt w:val="bullet"/>
@@ -4175,7 +4175,7 @@
   <w:abstractNum w:abstractNumId="7" w15:restartNumberingAfterBreak="0">
     <w:nsid w:val="FFFFFF83"/>
     <w:multiLevelType w:val="singleLevel"/>
-    <w:tmpl w:val="AE906BBC"/>
+    <w:tmpl w:val="6B30AAA4"/>
     <w:lvl w:ilvl="0">
       <w:start w:val="1"/>
       <w:numFmt w:val="bullet"/>
@@ -4195,7 +4195,7 @@
   <w:abstractNum w:abstractNumId="8" w15:restartNumberingAfterBreak="0">
     <w:nsid w:val="FFFFFF88"/>
     <w:multiLevelType w:val="singleLevel"/>
-    <w:tmpl w:val="FAD45C86"/>
+    <w:tmpl w:val="83ACD5A2"/>
     <w:lvl w:ilvl="0">
       <w:start w:val="1"/>
       <w:numFmt w:val="decimal"/>
@@ -4212,7 +4212,7 @@
   <w:abstractNum w:abstractNumId="9" w15:restartNumberingAfterBreak="0">
     <w:nsid w:val="FFFFFF89"/>
     <w:multiLevelType w:val="singleLevel"/>
-    <w:tmpl w:val="7660C7EA"/>
+    <w:tmpl w:val="E6747560"/>
     <w:lvl w:ilvl="0">
       <w:start w:val="1"/>
       <w:numFmt w:val="bullet"/>
@@ -5626,7 +5626,10 @@
     <w:name w:val="Image Caption"/>
     <w:basedOn w:val="Caption"/>
     <w:link w:val="ImageCaptionZchn"/>
-    <w:rsid w:val="002A6681"/>
+    <w:rsid w:val="00D310FB"/>
+    <w:rPr>
+      <w:rFonts w:ascii="Times New Roman" w:hAnsi="Times New Roman"/>
+    </w:rPr>
   </w:style>
   <w:style w:type="paragraph" w:customStyle="1" w:styleId="FigureCaption">
     <w:name w:val="Figure Caption"/>
@@ -5933,9 +5936,9 @@
     <w:name w:val="Image Caption Zchn"/>
     <w:basedOn w:val="CaptionChar"/>
     <w:link w:val="ImageCaption"/>
-    <w:rsid w:val="002A6681"/>
+    <w:rsid w:val="00D310FB"/>
     <w:rPr>
-      <w:rFonts w:ascii="Arial" w:hAnsi="Arial"/>
+      <w:rFonts w:ascii="Times New Roman" w:hAnsi="Times New Roman"/>
       <w:i/>
       <w:sz w:val="20"/>
     </w:rPr>

</xml_diff>